<commit_message>
Made buttons out of similar movies
title.
</commit_message>
<xml_diff>
--- a/Web-ohjelmoinnin sovellusprojekti ryhmä 23.docx
+++ b/Web-ohjelmoinnin sovellusprojekti ryhmä 23.docx
@@ -59,7 +59,16 @@
         <w:spacing w:line="360" w:lineRule="auto"/>
       </w:pPr>
       <w:r>
-        <w:t>Projektiesittely käsittelee leffaharrastajille suunnatun web-sovelluksen kehittämistä. Sovellus hyödyntää avoimen datan lähteitä, kuten TMDB:n (The Movie Database) ja Finnkinon tarjoamia rajapintoja. Sovellus tarjoaa käyttäjille monipuolisen ja kattavan alustan elokuvien tarkasteluun, arvosteluun ja leffatapahtumien seuraamiseen. Lisäksi käyttäjä pystyy luomaan omia ryhmiä, tai liittymään olemassa oleviin ryhmiin ryhmänomistajan hyväksynnällä.</w:t>
+        <w:t xml:space="preserve">Projektiesittely käsittelee leffaharrastajille suunnatun web-sovelluksen kehittämistä. </w:t>
+      </w:r>
+      <w:r>
+        <w:t xml:space="preserve">Projekti on toteutettu </w:t>
+      </w:r>
+      <w:r>
+        <w:t xml:space="preserve">”Web-ohjelmoinnin sovellusprojekti (15op)”-opintojaksolla Oulun ammattikorkeakoulussa osana toisen vuoden tieto- ja viestintätekniikan opintoja. </w:t>
+      </w:r>
+      <w:r>
+        <w:t>Sovellus hyödyntää avoimen datan lähteitä, kuten TMDB:n (The Movie Database) ja Finnkinon tarjoamia rajapintoja. Sovellus tarjoaa käyttäjille monipuolisen ja kattavan alustan elokuvien tarkasteluun, arvosteluun ja leffatapahtumien seuraamiseen. Lisäksi käyttäjä pystyy luomaan omia ryhmiä, tai liittymään olemassa oleviin ryhmiin ryhmänomistajan hyväksynnällä.</w:t>
       </w:r>
     </w:p>
     <w:p>
@@ -181,7 +190,10 @@
         </w:drawing>
       </w:r>
       <w:r>
-        <w:t>Käyttäjätilin luonti ja rekisteröinti</w:t>
+        <w:t>k</w:t>
+      </w:r>
+      <w:r>
+        <w:t>äyttäjätilin luonti ja rekisteröinti</w:t>
       </w:r>
     </w:p>
     <w:p>
@@ -194,7 +206,10 @@
         <w:spacing w:line="360" w:lineRule="auto"/>
       </w:pPr>
       <w:r>
-        <w:t>Suodatettu haku</w:t>
+        <w:t>s</w:t>
+      </w:r>
+      <w:r>
+        <w:t>uodatettu haku</w:t>
       </w:r>
     </w:p>
     <w:p>
@@ -207,7 +222,10 @@
         <w:spacing w:line="360" w:lineRule="auto"/>
       </w:pPr>
       <w:r>
-        <w:t>Käyttäjän oman näkymän kustomointi ja jakaminen</w:t>
+        <w:t>k</w:t>
+      </w:r>
+      <w:r>
+        <w:t>äyttäjän oman näkymän kustomointi ja jakaminen</w:t>
       </w:r>
     </w:p>
     <w:p>
@@ -220,7 +238,10 @@
         <w:spacing w:line="360" w:lineRule="auto"/>
       </w:pPr>
       <w:r>
-        <w:t>Elokuva-arvostelujen lisääminen ja selaaminen</w:t>
+        <w:t>e</w:t>
+      </w:r>
+      <w:r>
+        <w:t>lokuva-arvostelujen lisääminen ja selaaminen</w:t>
       </w:r>
     </w:p>
     <w:p>
@@ -233,7 +254,10 @@
         <w:spacing w:line="360" w:lineRule="auto"/>
       </w:pPr>
       <w:r>
-        <w:t>Ryhmien luonti ja hallinta</w:t>
+        <w:t>r</w:t>
+      </w:r>
+      <w:r>
+        <w:t>yhmien luonti ja hallinta</w:t>
       </w:r>
     </w:p>
     <w:p>
@@ -246,7 +270,10 @@
         <w:spacing w:line="360" w:lineRule="auto"/>
       </w:pPr>
       <w:r>
-        <w:t>Käyttäjän poistaminen</w:t>
+        <w:t>k</w:t>
+      </w:r>
+      <w:r>
+        <w:t>äyttäjän poistaminen</w:t>
       </w:r>
     </w:p>
     <w:p>
@@ -259,7 +286,13 @@
         <w:spacing w:line="360" w:lineRule="auto"/>
       </w:pPr>
       <w:r>
-        <w:t>Responsiivinen UI</w:t>
+        <w:t>r</w:t>
+      </w:r>
+      <w:r>
+        <w:t>esponsiivinen UI</w:t>
+      </w:r>
+      <w:r>
+        <w:t>.</w:t>
       </w:r>
     </w:p>
     <w:p>
@@ -339,7 +372,6 @@
           <w:bCs/>
           <w:color w:val="auto"/>
         </w:rPr>
-        <w:lastRenderedPageBreak/>
         <w:t>Sovelluksen rakenne ja toiminnallisuudet</w:t>
       </w:r>
     </w:p>
@@ -446,7 +478,13 @@
         <w:spacing w:line="360" w:lineRule="auto"/>
       </w:pPr>
       <w:r>
-        <w:t>Sovelluksen toteutukseen valittiin React ja Node.js-nimiset JavaScript-pohjaiset teknologiat, ja niillä rakennettin sovelluksen käyttöliittymä, sekä backend-rakenne. Sovellus käyttää PostgreSQL-tietokantaa, joka on luotu Render-palvelussa.</w:t>
+        <w:t>Sovelluksen toteutukseen valittiin React</w:t>
+      </w:r>
+      <w:r>
+        <w:t>-</w:t>
+      </w:r>
+      <w:r>
+        <w:t xml:space="preserve"> ja Node.js-nimiset JavaScript-pohjaiset teknologiat, ja niillä rakennettin sovelluksen käyttöliittymä, sekä backend-rakenne. Sovellus käyttää PostgreSQL-tietokantaa, joka on luotu Render-palvelussa.</w:t>
       </w:r>
       <w:r>
         <w:t xml:space="preserve"> Framework on toteutettu käyttäen Express-teknologiaa.</w:t>
@@ -545,7 +583,13 @@
         </w:r>
       </w:hyperlink>
       <w:r>
-        <w:t>: Sisältää suuren mä</w:t>
+        <w:t xml:space="preserve">: </w:t>
+      </w:r>
+      <w:r>
+        <w:t>s</w:t>
+      </w:r>
+      <w:r>
+        <w:t>isältää suuren mä</w:t>
       </w:r>
       <w:r>
         <w:t>ärän elokuviin liittyvää avointa dataa</w:t>
@@ -584,7 +628,13 @@
         </w:r>
       </w:hyperlink>
       <w:r>
-        <w:t>: Tarjoaa tietoa uutisista ja eri elokuvateatterien esitysajoista ilman kirjautumista.</w:t>
+        <w:t xml:space="preserve">: </w:t>
+      </w:r>
+      <w:r>
+        <w:t>t</w:t>
+      </w:r>
+      <w:r>
+        <w:t>arjoaa tietoa uutisista ja eri elokuvateatterien esitysajoista ilman kirjautumista.</w:t>
       </w:r>
     </w:p>
     <w:p/>
@@ -641,14 +691,77 @@
         <w:spacing w:line="360" w:lineRule="auto"/>
       </w:pPr>
       <w:r>
+        <w:t>Sovellus on tarkoitettu leffaharrastelijoille jakamaan elokuva-arvosteluja sekä löytämään uusia katsottavia elokuvia erilaisten ryhmien avulla. Käyttäjä voi liittyä olemassa oleviin</w:t>
+      </w:r>
+      <w:r>
+        <w:t xml:space="preserve"> </w:t>
+      </w:r>
+      <w:r>
+        <w:t>ryhmiin, mikäli ryhmän omistaja hyväksyy liittymispyynn</w:t>
+      </w:r>
+      <w:r>
+        <w:t>ö</w:t>
+      </w:r>
+      <w:r>
+        <w:t xml:space="preserve">n tai käyttäjällä on mahdollisuus luoda oma ryhmä. Sovellus näyttää, jos tietty elokuva on tällä hetkellä </w:t>
+      </w:r>
+      <w:r>
+        <w:t>suoratoistettavissa.</w:t>
+      </w:r>
+    </w:p>
+    <w:p>
+      <w:pPr>
+        <w:spacing w:line="360" w:lineRule="auto"/>
+      </w:pPr>
+    </w:p>
+    <w:p>
+      <w:pPr>
+        <w:spacing w:line="360" w:lineRule="auto"/>
+      </w:pPr>
+      <w:r>
+        <w:t>Käyttäjälle tärkeimmät toiminnallisuudet ovat</w:t>
+      </w:r>
+      <w:r>
+        <w:t xml:space="preserve"> oman tilin luominen ja sen kustomointi, </w:t>
+      </w:r>
+      <w:r>
+        <w:t>elokuva-arvostelujen kirjoittaminen,</w:t>
+      </w:r>
+      <w:r>
+        <w:t xml:space="preserve"> </w:t>
+      </w:r>
+      <w:r>
+        <w:t>ryhmäkanavilla arvostelujen ja uutisten jakaminen.</w:t>
+      </w:r>
+      <w:r>
+        <w:t xml:space="preserve"> </w:t>
+      </w:r>
+    </w:p>
+    <w:p>
+      <w:pPr>
+        <w:spacing w:line="360" w:lineRule="auto"/>
+      </w:pPr>
+      <w:r>
+        <w:t>Käyttäjä pystyy hakemaan elokuvia erilaisilla kriteereillä, kuten genre.</w:t>
+      </w:r>
+      <w:r>
+        <w:t xml:space="preserve"> </w:t>
+      </w:r>
+    </w:p>
+    <w:p>
+      <w:pPr>
+        <w:spacing w:line="360" w:lineRule="auto"/>
+      </w:pPr>
+      <w:r>
+        <w:lastRenderedPageBreak/>
         <w:drawing>
-          <wp:anchor distT="0" distB="0" distL="114300" distR="114300" simplePos="0" relativeHeight="251660288" behindDoc="0" locked="0" layoutInCell="1" allowOverlap="1" wp14:anchorId="0657922B" wp14:editId="03C31B41">
+          <wp:anchor distT="0" distB="0" distL="114300" distR="114300" simplePos="0" relativeHeight="251660288" behindDoc="0" locked="0" layoutInCell="1" allowOverlap="1" wp14:anchorId="0657922B" wp14:editId="478E4B9B">
             <wp:simplePos x="0" y="0"/>
             <wp:positionH relativeFrom="margin">
-              <wp:align>left</wp:align>
+              <wp:align>right</wp:align>
             </wp:positionH>
             <wp:positionV relativeFrom="paragraph">
-              <wp:posOffset>347980</wp:posOffset>
+              <wp:posOffset>541020</wp:posOffset>
             </wp:positionV>
             <wp:extent cx="6158865" cy="2695575"/>
             <wp:effectExtent l="0" t="0" r="0" b="9525"/>
@@ -697,71 +810,25 @@
           </wp:anchor>
         </w:drawing>
       </w:r>
-    </w:p>
-    <w:p>
-      <w:pPr>
-        <w:spacing w:line="360" w:lineRule="auto"/>
-      </w:pPr>
-      <w:r>
-        <w:lastRenderedPageBreak/>
-        <w:t>Sovellus on tarkoitettu leffaharrastelijoille jakamaan elokuva-arvosteluja, sekä löytämään uusia katsottavia elokuvia erilaisten ryhmien avulla. Käyttäjä voi liittyä olemassa oleviin ryhmiin, mikäli ryhmän omistaja hyväksyy liittymispyynn</w:t>
-      </w:r>
-      <w:r>
-        <w:t>ö</w:t>
-      </w:r>
-      <w:r>
-        <w:t xml:space="preserve">n, tai käyttäjällä on mahdollisuus luoda oma ryhmä. Sovellus näyttää, jos tietty elokuva on tällä hetkellä </w:t>
-      </w:r>
-      <w:r>
-        <w:t>suoratoistettavissa.</w:t>
-      </w:r>
-    </w:p>
-    <w:p>
-      <w:pPr>
-        <w:spacing w:line="360" w:lineRule="auto"/>
-      </w:pPr>
-    </w:p>
-    <w:p>
-      <w:pPr>
-        <w:spacing w:line="360" w:lineRule="auto"/>
-      </w:pPr>
-      <w:r>
-        <w:t>Käyttäjälle tärkeimmät toiminnallisuudet ovat</w:t>
-      </w:r>
-      <w:r>
-        <w:t xml:space="preserve"> oman tilin luominen ja sen kustomointi, </w:t>
-      </w:r>
-      <w:r>
-        <w:t>elokuva-arvostelujen kirjoittaminen,</w:t>
-      </w:r>
-      <w:r>
-        <w:t xml:space="preserve"> </w:t>
-      </w:r>
-      <w:r>
-        <w:t>ryhmäkanavilla arvostelujen ja uutisten jakaminen.</w:t>
-      </w:r>
-      <w:r>
-        <w:t xml:space="preserve"> Käyttäjä pystyy hakemaan elokuvia erilaisilla kriteereillä, kuten genre.</w:t>
-      </w:r>
-    </w:p>
-    <w:p>
-      <w:pPr>
-        <w:spacing w:line="360" w:lineRule="auto"/>
-      </w:pPr>
-    </w:p>
-    <w:p>
-      <w:pPr>
-        <w:spacing w:line="360" w:lineRule="auto"/>
-      </w:pPr>
-      <w:r>
-        <w:t>Lisäksi sovelluksessa on responsiivinen käyttöliittymä, jonka pienin tuettava ikkunakoko on 600 pikseliä leveyden</w:t>
-      </w:r>
-      <w:r>
-        <w:t xml:space="preserve"> osalta</w:t>
+      <w:r>
+        <w:t>Lisäksi sovelluksessa on responsiivinen käyttöliittymä, jonka pienin tuettava ikkunakoko on 600 pikseliä leveyd</w:t>
+      </w:r>
+      <w:r>
+        <w:t>eltä</w:t>
       </w:r>
       <w:r>
         <w:t xml:space="preserve">. </w:t>
       </w:r>
+    </w:p>
+    <w:p>
+      <w:pPr>
+        <w:spacing w:line="360" w:lineRule="auto"/>
+      </w:pPr>
+    </w:p>
+    <w:p>
+      <w:pPr>
+        <w:spacing w:line="360" w:lineRule="auto"/>
+      </w:pPr>
     </w:p>
     <w:p>
       <w:pPr>
@@ -793,20 +860,23 @@
         <w:spacing w:line="360" w:lineRule="auto"/>
       </w:pPr>
       <w:r>
-        <w:t>Ryhmä on kokoontunut yhteen, jossa luotiin alustava PostgreSQL-tietokanta, sekä jaettiin ryhmäläisille omat tehtäväalueet. Toinen puoli ryhmästä aloitti käyttöliittymän suunnittelulla ja toinen puoli aloitti luomalla REST-rajapinnan sovellukselle. Ryhmä loi oman GitHub-organisaation, sinne säilytyspaikan, sekä Kanban-taulun auttamaan jäsentämään projektin etenemistä.</w:t>
-      </w:r>
-    </w:p>
-    <w:p>
-      <w:pPr>
-        <w:spacing w:line="360" w:lineRule="auto"/>
-      </w:pPr>
-    </w:p>
-    <w:p>
-      <w:pPr>
-        <w:spacing w:line="360" w:lineRule="auto"/>
-      </w:pPr>
-      <w:r>
-        <w:t>Projektipalavereja on järjestetty kerran viikossa, sekä ylläpidetty kommunikointia päivittäin Discord-alustan kautta.</w:t>
+        <w:t>Projektin alussa</w:t>
+      </w:r>
+      <w:r>
+        <w:t xml:space="preserve"> alustava PostgreSQL-tietokanta sekä jaettiin ryhmäläisille omat tehtäväalueet. Toinen puoli ryhmästä aloitti käyttöliittymän suunnittelulla ja toinen puoli aloitti luomalla REST-rajapinnan sovellukselle. Ryhmä loi oman GitHub-organisaation, sinne säilytyspaikan, sekä Kanban-taulun auttamaan jäsentämään projektin etenemistä.</w:t>
+      </w:r>
+    </w:p>
+    <w:p>
+      <w:pPr>
+        <w:spacing w:line="360" w:lineRule="auto"/>
+      </w:pPr>
+    </w:p>
+    <w:p>
+      <w:pPr>
+        <w:spacing w:line="360" w:lineRule="auto"/>
+      </w:pPr>
+      <w:r>
+        <w:t>Projektipalavereja on järjestetty kerran viikossa sekä ylläpidetty kommunikointia päivittäin Discord-alustan kautta.</w:t>
       </w:r>
     </w:p>
     <w:p>
@@ -853,7 +923,14 @@
         <w:spacing w:line="360" w:lineRule="auto"/>
       </w:pPr>
       <w:r>
-        <w:t>Ohjelmistotestausta on tehty koko projektin ajan käyttäen Mocha-, Chai ja Supertest-kirjastoja.</w:t>
+        <w:lastRenderedPageBreak/>
+        <w:t>Ohjelmistotestausta on tehty koko projektin ajan käyttäen Mocha-, Chai</w:t>
+      </w:r>
+      <w:r>
+        <w:t>-</w:t>
+      </w:r>
+      <w:r>
+        <w:t xml:space="preserve"> ja Supertest-kirjastoja.</w:t>
       </w:r>
       <w:r>
         <w:t xml:space="preserve"> Testaus on kohdistunut REST-rajapinnan toiminnallisuuteen</w:t>
@@ -872,7 +949,6 @@
         <w:spacing w:line="360" w:lineRule="auto"/>
       </w:pPr>
       <w:r>
-        <w:lastRenderedPageBreak/>
         <w:drawing>
           <wp:inline distT="0" distB="0" distL="0" distR="0" wp14:anchorId="3BC80344" wp14:editId="2E456E70">
             <wp:extent cx="6120130" cy="4968875"/>

</xml_diff>